<commit_message>
getting paragraphs and runs
</commit_message>
<xml_diff>
--- a/pyword-text/file/demo.docx
+++ b/pyword-text/file/demo.docx
@@ -19,25 +19,7 @@
       </w:pPr>
       <w:r>
         <w:rPr/>
-      </w:r>
-    </w:p>
-    <w:p>
-      <w:pPr>
-        <w:pStyle w:val="Normal"/>
-        <w:rPr/>
-      </w:pPr>
-      <w:r>
-        <w:rPr/>
         <w:t>The cat is sleeping on the wardrobe</w:t>
-      </w:r>
-    </w:p>
-    <w:p>
-      <w:pPr>
-        <w:pStyle w:val="Normal"/>
-        <w:rPr/>
-      </w:pPr>
-      <w:r>
-        <w:rPr/>
       </w:r>
     </w:p>
     <w:p>
@@ -59,15 +41,6 @@
       <w:r>
         <w:rPr/>
         <w:t xml:space="preserve"> outside</w:t>
-      </w:r>
-    </w:p>
-    <w:p>
-      <w:pPr>
-        <w:pStyle w:val="Normal"/>
-        <w:rPr/>
-      </w:pPr>
-      <w:r>
-        <w:rPr/>
       </w:r>
     </w:p>
     <w:p>

</xml_diff>

<commit_message>
check row for a text and print text
</commit_message>
<xml_diff>
--- a/pyword-text/file/demo.docx
+++ b/pyword-text/file/demo.docx
@@ -95,7 +95,7 @@
     <w:p>
       <w:pPr>
         <w:pStyle w:val="Normal"/>
-        <w:spacing w:lineRule="auto"/>
+        <w:spacing w:lineRule="auto" w:line="240"/>
         <w:rPr>
           <w:rFonts w:ascii="Cambria" w:hAnsi="Cambria" w:eastAsia="Cambria" w:cs="Cambria"/>
           <w:b/>
@@ -117,7 +117,7 @@
     <w:p>
       <w:pPr>
         <w:pStyle w:val="Normal"/>
-        <w:spacing w:lineRule="auto" w:line="223"/>
+        <w:spacing w:lineRule="auto" w:line="220"/>
         <w:rPr>
           <w:sz w:val="32"/>
         </w:rPr>
@@ -149,21 +149,21 @@
       <w:tblPr>
         <w:tblW w:w="9260" w:type="dxa"/>
         <w:jc w:val="left"/>
-        <w:tblInd w:w="230" w:type="dxa"/>
+        <w:tblInd w:w="231" w:type="dxa"/>
         <w:tblCellMar>
           <w:top w:w="0" w:type="dxa"/>
-          <w:left w:w="0" w:type="dxa"/>
+          <w:left w:w="10" w:type="dxa"/>
           <w:bottom w:w="0" w:type="dxa"/>
           <w:right w:w="0" w:type="dxa"/>
         </w:tblCellMar>
       </w:tblPr>
       <w:tblGrid>
-        <w:gridCol w:w="1580"/>
+        <w:gridCol w:w="1579"/>
         <w:gridCol w:w="1440"/>
         <w:gridCol w:w="1440"/>
-        <w:gridCol w:w="1620"/>
+        <w:gridCol w:w="1621"/>
         <w:gridCol w:w="1440"/>
-        <w:gridCol w:w="1740"/>
+        <w:gridCol w:w="1739"/>
       </w:tblGrid>
       <w:tr>
         <w:trPr>
@@ -171,7 +171,7 @@
         </w:trPr>
         <w:tc>
           <w:tcPr>
-            <w:tcW w:w="1580" w:type="dxa"/>
+            <w:tcW w:w="1579" w:type="dxa"/>
             <w:tcBorders>
               <w:top w:val="single" w:sz="8" w:space="0" w:color="000000"/>
               <w:left w:val="single" w:sz="8" w:space="0" w:color="000000"/>
@@ -247,7 +247,7 @@
         </w:tc>
         <w:tc>
           <w:tcPr>
-            <w:tcW w:w="1620" w:type="dxa"/>
+            <w:tcW w:w="1621" w:type="dxa"/>
             <w:tcBorders>
               <w:top w:val="single" w:sz="8" w:space="0" w:color="000000"/>
               <w:left w:val="single" w:sz="8" w:space="0" w:color="000000"/>
@@ -298,7 +298,7 @@
         </w:tc>
         <w:tc>
           <w:tcPr>
-            <w:tcW w:w="1740" w:type="dxa"/>
+            <w:tcW w:w="1739" w:type="dxa"/>
             <w:tcBorders>
               <w:left w:val="single" w:sz="8" w:space="0" w:color="000000"/>
               <w:right w:val="single" w:sz="8" w:space="0" w:color="000000"/>
@@ -328,137 +328,137 @@
         </w:trPr>
         <w:tc>
           <w:tcPr>
-            <w:tcW w:w="1580" w:type="dxa"/>
-            <w:tcBorders>
-              <w:left w:val="single" w:sz="8" w:space="0" w:color="000000"/>
-              <w:bottom w:val="single" w:sz="8" w:space="0" w:color="000000"/>
-            </w:tcBorders>
-          </w:tcPr>
-          <w:p>
-            <w:pPr>
-              <w:pStyle w:val="Normal"/>
-              <w:snapToGrid w:val="false"/>
-              <w:spacing w:lineRule="auto"/>
-              <w:rPr>
-                <w:rFonts w:ascii="Times New Roman" w:hAnsi="Times New Roman" w:eastAsia="Times New Roman" w:cs="Times New Roman"/>
-                <w:sz w:val="22"/>
-              </w:rPr>
-            </w:pPr>
-            <w:r>
-              <w:rPr>
-                <w:rFonts w:eastAsia="Times New Roman" w:cs="Times New Roman" w:ascii="Times New Roman" w:hAnsi="Times New Roman"/>
-                <w:sz w:val="22"/>
-              </w:rPr>
-            </w:r>
-          </w:p>
-        </w:tc>
-        <w:tc>
-          <w:tcPr>
-            <w:tcW w:w="1440" w:type="dxa"/>
-            <w:tcBorders>
-              <w:left w:val="single" w:sz="8" w:space="0" w:color="000000"/>
-              <w:bottom w:val="single" w:sz="8" w:space="0" w:color="000000"/>
-            </w:tcBorders>
-          </w:tcPr>
-          <w:p>
-            <w:pPr>
-              <w:pStyle w:val="Normal"/>
-              <w:snapToGrid w:val="false"/>
-              <w:spacing w:lineRule="auto"/>
-              <w:rPr>
-                <w:rFonts w:ascii="Times New Roman" w:hAnsi="Times New Roman" w:eastAsia="Times New Roman" w:cs="Times New Roman"/>
-                <w:sz w:val="22"/>
-              </w:rPr>
-            </w:pPr>
-            <w:r>
-              <w:rPr>
-                <w:rFonts w:eastAsia="Times New Roman" w:cs="Times New Roman" w:ascii="Times New Roman" w:hAnsi="Times New Roman"/>
-                <w:sz w:val="22"/>
-              </w:rPr>
-            </w:r>
-          </w:p>
-        </w:tc>
-        <w:tc>
-          <w:tcPr>
-            <w:tcW w:w="1440" w:type="dxa"/>
-            <w:tcBorders>
-              <w:left w:val="single" w:sz="8" w:space="0" w:color="000000"/>
-              <w:bottom w:val="single" w:sz="8" w:space="0" w:color="000000"/>
-            </w:tcBorders>
-          </w:tcPr>
-          <w:p>
-            <w:pPr>
-              <w:pStyle w:val="Normal"/>
-              <w:snapToGrid w:val="false"/>
-              <w:spacing w:lineRule="auto"/>
-              <w:rPr>
-                <w:rFonts w:ascii="Times New Roman" w:hAnsi="Times New Roman" w:eastAsia="Times New Roman" w:cs="Times New Roman"/>
-                <w:sz w:val="22"/>
-              </w:rPr>
-            </w:pPr>
-            <w:r>
-              <w:rPr>
-                <w:rFonts w:eastAsia="Times New Roman" w:cs="Times New Roman" w:ascii="Times New Roman" w:hAnsi="Times New Roman"/>
-                <w:sz w:val="22"/>
-              </w:rPr>
-            </w:r>
-          </w:p>
-        </w:tc>
-        <w:tc>
-          <w:tcPr>
-            <w:tcW w:w="1620" w:type="dxa"/>
-            <w:tcBorders>
-              <w:left w:val="single" w:sz="8" w:space="0" w:color="000000"/>
-              <w:bottom w:val="single" w:sz="8" w:space="0" w:color="000000"/>
-            </w:tcBorders>
-          </w:tcPr>
-          <w:p>
-            <w:pPr>
-              <w:pStyle w:val="Normal"/>
-              <w:snapToGrid w:val="false"/>
-              <w:spacing w:lineRule="auto"/>
-              <w:rPr>
-                <w:rFonts w:ascii="Times New Roman" w:hAnsi="Times New Roman" w:eastAsia="Times New Roman" w:cs="Times New Roman"/>
-                <w:sz w:val="22"/>
-              </w:rPr>
-            </w:pPr>
-            <w:r>
-              <w:rPr>
-                <w:rFonts w:eastAsia="Times New Roman" w:cs="Times New Roman" w:ascii="Times New Roman" w:hAnsi="Times New Roman"/>
-                <w:sz w:val="22"/>
-              </w:rPr>
-            </w:r>
-          </w:p>
-        </w:tc>
-        <w:tc>
-          <w:tcPr>
-            <w:tcW w:w="1440" w:type="dxa"/>
-            <w:tcBorders>
-              <w:left w:val="single" w:sz="8" w:space="0" w:color="000000"/>
-              <w:bottom w:val="single" w:sz="8" w:space="0" w:color="000000"/>
-            </w:tcBorders>
-          </w:tcPr>
-          <w:p>
-            <w:pPr>
-              <w:pStyle w:val="Normal"/>
-              <w:snapToGrid w:val="false"/>
-              <w:spacing w:lineRule="auto"/>
-              <w:rPr>
-                <w:rFonts w:ascii="Times New Roman" w:hAnsi="Times New Roman" w:eastAsia="Times New Roman" w:cs="Times New Roman"/>
-                <w:sz w:val="22"/>
-              </w:rPr>
-            </w:pPr>
-            <w:r>
-              <w:rPr>
-                <w:rFonts w:eastAsia="Times New Roman" w:cs="Times New Roman" w:ascii="Times New Roman" w:hAnsi="Times New Roman"/>
-                <w:sz w:val="22"/>
-              </w:rPr>
-            </w:r>
-          </w:p>
-        </w:tc>
-        <w:tc>
-          <w:tcPr>
-            <w:tcW w:w="1740" w:type="dxa"/>
+            <w:tcW w:w="1579" w:type="dxa"/>
+            <w:tcBorders>
+              <w:left w:val="single" w:sz="8" w:space="0" w:color="000000"/>
+              <w:bottom w:val="single" w:sz="8" w:space="0" w:color="000000"/>
+            </w:tcBorders>
+          </w:tcPr>
+          <w:p>
+            <w:pPr>
+              <w:pStyle w:val="Normal"/>
+              <w:snapToGrid w:val="false"/>
+              <w:spacing w:lineRule="auto" w:line="240"/>
+              <w:rPr>
+                <w:rFonts w:ascii="Times New Roman" w:hAnsi="Times New Roman" w:eastAsia="Times New Roman" w:cs="Times New Roman"/>
+                <w:sz w:val="22"/>
+              </w:rPr>
+            </w:pPr>
+            <w:r>
+              <w:rPr>
+                <w:rFonts w:eastAsia="Times New Roman" w:cs="Times New Roman" w:ascii="Times New Roman" w:hAnsi="Times New Roman"/>
+                <w:sz w:val="22"/>
+              </w:rPr>
+            </w:r>
+          </w:p>
+        </w:tc>
+        <w:tc>
+          <w:tcPr>
+            <w:tcW w:w="1440" w:type="dxa"/>
+            <w:tcBorders>
+              <w:left w:val="single" w:sz="8" w:space="0" w:color="000000"/>
+              <w:bottom w:val="single" w:sz="8" w:space="0" w:color="000000"/>
+            </w:tcBorders>
+          </w:tcPr>
+          <w:p>
+            <w:pPr>
+              <w:pStyle w:val="Normal"/>
+              <w:snapToGrid w:val="false"/>
+              <w:spacing w:lineRule="auto" w:line="240"/>
+              <w:rPr>
+                <w:rFonts w:ascii="Times New Roman" w:hAnsi="Times New Roman" w:eastAsia="Times New Roman" w:cs="Times New Roman"/>
+                <w:sz w:val="22"/>
+              </w:rPr>
+            </w:pPr>
+            <w:r>
+              <w:rPr>
+                <w:rFonts w:eastAsia="Times New Roman" w:cs="Times New Roman" w:ascii="Times New Roman" w:hAnsi="Times New Roman"/>
+                <w:sz w:val="22"/>
+              </w:rPr>
+            </w:r>
+          </w:p>
+        </w:tc>
+        <w:tc>
+          <w:tcPr>
+            <w:tcW w:w="1440" w:type="dxa"/>
+            <w:tcBorders>
+              <w:left w:val="single" w:sz="8" w:space="0" w:color="000000"/>
+              <w:bottom w:val="single" w:sz="8" w:space="0" w:color="000000"/>
+            </w:tcBorders>
+          </w:tcPr>
+          <w:p>
+            <w:pPr>
+              <w:pStyle w:val="Normal"/>
+              <w:snapToGrid w:val="false"/>
+              <w:spacing w:lineRule="auto" w:line="240"/>
+              <w:rPr>
+                <w:rFonts w:ascii="Times New Roman" w:hAnsi="Times New Roman" w:eastAsia="Times New Roman" w:cs="Times New Roman"/>
+                <w:sz w:val="22"/>
+              </w:rPr>
+            </w:pPr>
+            <w:r>
+              <w:rPr>
+                <w:rFonts w:eastAsia="Times New Roman" w:cs="Times New Roman" w:ascii="Times New Roman" w:hAnsi="Times New Roman"/>
+                <w:sz w:val="22"/>
+              </w:rPr>
+            </w:r>
+          </w:p>
+        </w:tc>
+        <w:tc>
+          <w:tcPr>
+            <w:tcW w:w="1621" w:type="dxa"/>
+            <w:tcBorders>
+              <w:left w:val="single" w:sz="8" w:space="0" w:color="000000"/>
+              <w:bottom w:val="single" w:sz="8" w:space="0" w:color="000000"/>
+            </w:tcBorders>
+          </w:tcPr>
+          <w:p>
+            <w:pPr>
+              <w:pStyle w:val="Normal"/>
+              <w:snapToGrid w:val="false"/>
+              <w:spacing w:lineRule="auto" w:line="240"/>
+              <w:rPr>
+                <w:rFonts w:ascii="Times New Roman" w:hAnsi="Times New Roman" w:eastAsia="Times New Roman" w:cs="Times New Roman"/>
+                <w:sz w:val="22"/>
+              </w:rPr>
+            </w:pPr>
+            <w:r>
+              <w:rPr>
+                <w:rFonts w:eastAsia="Times New Roman" w:cs="Times New Roman" w:ascii="Times New Roman" w:hAnsi="Times New Roman"/>
+                <w:sz w:val="22"/>
+              </w:rPr>
+            </w:r>
+          </w:p>
+        </w:tc>
+        <w:tc>
+          <w:tcPr>
+            <w:tcW w:w="1440" w:type="dxa"/>
+            <w:tcBorders>
+              <w:left w:val="single" w:sz="8" w:space="0" w:color="000000"/>
+              <w:bottom w:val="single" w:sz="8" w:space="0" w:color="000000"/>
+            </w:tcBorders>
+          </w:tcPr>
+          <w:p>
+            <w:pPr>
+              <w:pStyle w:val="Normal"/>
+              <w:snapToGrid w:val="false"/>
+              <w:spacing w:lineRule="auto" w:line="240"/>
+              <w:rPr>
+                <w:rFonts w:ascii="Times New Roman" w:hAnsi="Times New Roman" w:eastAsia="Times New Roman" w:cs="Times New Roman"/>
+                <w:sz w:val="22"/>
+              </w:rPr>
+            </w:pPr>
+            <w:r>
+              <w:rPr>
+                <w:rFonts w:eastAsia="Times New Roman" w:cs="Times New Roman" w:ascii="Times New Roman" w:hAnsi="Times New Roman"/>
+                <w:sz w:val="22"/>
+              </w:rPr>
+            </w:r>
+          </w:p>
+        </w:tc>
+        <w:tc>
+          <w:tcPr>
+            <w:tcW w:w="1739" w:type="dxa"/>
             <w:tcBorders>
               <w:left w:val="single" w:sz="8" w:space="0" w:color="000000"/>
               <w:bottom w:val="single" w:sz="8" w:space="0" w:color="000000"/>
@@ -469,7 +469,7 @@
             <w:pPr>
               <w:pStyle w:val="Normal"/>
               <w:snapToGrid w:val="false"/>
-              <w:spacing w:lineRule="auto"/>
+              <w:spacing w:lineRule="auto" w:line="240"/>
               <w:rPr>
                 <w:rFonts w:ascii="Times New Roman" w:hAnsi="Times New Roman" w:eastAsia="Times New Roman" w:cs="Times New Roman"/>
                 <w:sz w:val="22"/>
@@ -490,7 +490,7 @@
         </w:trPr>
         <w:tc>
           <w:tcPr>
-            <w:tcW w:w="1580" w:type="dxa"/>
+            <w:tcW w:w="1579" w:type="dxa"/>
             <w:tcBorders>
               <w:left w:val="single" w:sz="8" w:space="0" w:color="000000"/>
             </w:tcBorders>
@@ -508,7 +508,13 @@
               <w:rPr>
                 <w:sz w:val="22"/>
               </w:rPr>
-              <w:t>Low Vision</w:t>
+              <w:t xml:space="preserve">Low Vision </w:t>
+            </w:r>
+            <w:r>
+              <w:rPr>
+                <w:sz w:val="22"/>
+              </w:rPr>
+              <w:t>text of the book</w:t>
             </w:r>
           </w:p>
         </w:tc>
@@ -563,7 +569,7 @@
         </w:tc>
         <w:tc>
           <w:tcPr>
-            <w:tcW w:w="1620" w:type="dxa"/>
+            <w:tcW w:w="1621" w:type="dxa"/>
             <w:tcBorders>
               <w:left w:val="single" w:sz="8" w:space="0" w:color="000000"/>
             </w:tcBorders>
@@ -614,7 +620,7 @@
         </w:tc>
         <w:tc>
           <w:tcPr>
-            <w:tcW w:w="1740" w:type="dxa"/>
+            <w:tcW w:w="1739" w:type="dxa"/>
             <w:tcBorders>
               <w:left w:val="single" w:sz="8" w:space="0" w:color="000000"/>
               <w:right w:val="single" w:sz="8" w:space="0" w:color="000000"/>
@@ -644,16 +650,16 @@
         </w:trPr>
         <w:tc>
           <w:tcPr>
-            <w:tcW w:w="1580" w:type="dxa"/>
-            <w:tcBorders>
-              <w:left w:val="single" w:sz="8" w:space="0" w:color="000000"/>
-            </w:tcBorders>
-          </w:tcPr>
-          <w:p>
-            <w:pPr>
-              <w:pStyle w:val="Normal"/>
-              <w:snapToGrid w:val="false"/>
-              <w:spacing w:lineRule="auto"/>
+            <w:tcW w:w="1579" w:type="dxa"/>
+            <w:tcBorders>
+              <w:left w:val="single" w:sz="8" w:space="0" w:color="000000"/>
+            </w:tcBorders>
+          </w:tcPr>
+          <w:p>
+            <w:pPr>
+              <w:pStyle w:val="Normal"/>
+              <w:snapToGrid w:val="false"/>
+              <w:spacing w:lineRule="auto" w:line="240"/>
               <w:rPr>
                 <w:rFonts w:ascii="Times New Roman" w:hAnsi="Times New Roman" w:eastAsia="Times New Roman" w:cs="Times New Roman"/>
                 <w:sz w:val="24"/>
@@ -678,7 +684,7 @@
             <w:pPr>
               <w:pStyle w:val="Normal"/>
               <w:snapToGrid w:val="false"/>
-              <w:spacing w:lineRule="auto"/>
+              <w:spacing w:lineRule="auto" w:line="240"/>
               <w:rPr>
                 <w:rFonts w:ascii="Times New Roman" w:hAnsi="Times New Roman" w:eastAsia="Times New Roman" w:cs="Times New Roman"/>
                 <w:sz w:val="24"/>
@@ -703,7 +709,7 @@
             <w:pPr>
               <w:pStyle w:val="Normal"/>
               <w:snapToGrid w:val="false"/>
-              <w:spacing w:lineRule="auto"/>
+              <w:spacing w:lineRule="auto" w:line="240"/>
               <w:rPr>
                 <w:rFonts w:ascii="Times New Roman" w:hAnsi="Times New Roman" w:eastAsia="Times New Roman" w:cs="Times New Roman"/>
                 <w:sz w:val="24"/>
@@ -719,16 +725,16 @@
         </w:tc>
         <w:tc>
           <w:tcPr>
-            <w:tcW w:w="1620" w:type="dxa"/>
-            <w:tcBorders>
-              <w:left w:val="single" w:sz="8" w:space="0" w:color="000000"/>
-            </w:tcBorders>
-          </w:tcPr>
-          <w:p>
-            <w:pPr>
-              <w:pStyle w:val="Normal"/>
-              <w:snapToGrid w:val="false"/>
-              <w:spacing w:lineRule="auto"/>
+            <w:tcW w:w="1621" w:type="dxa"/>
+            <w:tcBorders>
+              <w:left w:val="single" w:sz="8" w:space="0" w:color="000000"/>
+            </w:tcBorders>
+          </w:tcPr>
+          <w:p>
+            <w:pPr>
+              <w:pStyle w:val="Normal"/>
+              <w:snapToGrid w:val="false"/>
+              <w:spacing w:lineRule="auto" w:line="240"/>
               <w:rPr>
                 <w:rFonts w:ascii="Times New Roman" w:hAnsi="Times New Roman" w:eastAsia="Times New Roman" w:cs="Times New Roman"/>
                 <w:sz w:val="24"/>
@@ -752,7 +758,7 @@
           <w:p>
             <w:pPr>
               <w:pStyle w:val="Normal"/>
-              <w:spacing w:lineRule="auto"/>
+              <w:spacing w:lineRule="auto" w:line="240"/>
               <w:jc w:val="center"/>
               <w:rPr>
                 <w:w w:val="99"/>
@@ -770,7 +776,7 @@
         </w:tc>
         <w:tc>
           <w:tcPr>
-            <w:tcW w:w="1740" w:type="dxa"/>
+            <w:tcW w:w="1739" w:type="dxa"/>
             <w:tcBorders>
               <w:left w:val="single" w:sz="8" w:space="0" w:color="000000"/>
               <w:right w:val="single" w:sz="8" w:space="0" w:color="000000"/>
@@ -779,7 +785,7 @@
           <w:p>
             <w:pPr>
               <w:pStyle w:val="Normal"/>
-              <w:spacing w:lineRule="auto"/>
+              <w:spacing w:lineRule="auto" w:line="240"/>
               <w:jc w:val="center"/>
               <w:rPr>
                 <w:sz w:val="22"/>
@@ -800,137 +806,137 @@
         </w:trPr>
         <w:tc>
           <w:tcPr>
-            <w:tcW w:w="1580" w:type="dxa"/>
-            <w:tcBorders>
-              <w:left w:val="single" w:sz="8" w:space="0" w:color="000000"/>
-              <w:bottom w:val="single" w:sz="8" w:space="0" w:color="000000"/>
-            </w:tcBorders>
-          </w:tcPr>
-          <w:p>
-            <w:pPr>
-              <w:pStyle w:val="Normal"/>
-              <w:snapToGrid w:val="false"/>
-              <w:spacing w:lineRule="auto"/>
-              <w:rPr>
-                <w:rFonts w:ascii="Times New Roman" w:hAnsi="Times New Roman" w:eastAsia="Times New Roman" w:cs="Times New Roman"/>
-                <w:sz w:val="22"/>
-              </w:rPr>
-            </w:pPr>
-            <w:r>
-              <w:rPr>
-                <w:rFonts w:eastAsia="Times New Roman" w:cs="Times New Roman" w:ascii="Times New Roman" w:hAnsi="Times New Roman"/>
-                <w:sz w:val="22"/>
-              </w:rPr>
-            </w:r>
-          </w:p>
-        </w:tc>
-        <w:tc>
-          <w:tcPr>
-            <w:tcW w:w="1440" w:type="dxa"/>
-            <w:tcBorders>
-              <w:left w:val="single" w:sz="8" w:space="0" w:color="000000"/>
-              <w:bottom w:val="single" w:sz="8" w:space="0" w:color="000000"/>
-            </w:tcBorders>
-          </w:tcPr>
-          <w:p>
-            <w:pPr>
-              <w:pStyle w:val="Normal"/>
-              <w:snapToGrid w:val="false"/>
-              <w:spacing w:lineRule="auto"/>
-              <w:rPr>
-                <w:rFonts w:ascii="Times New Roman" w:hAnsi="Times New Roman" w:eastAsia="Times New Roman" w:cs="Times New Roman"/>
-                <w:sz w:val="22"/>
-              </w:rPr>
-            </w:pPr>
-            <w:r>
-              <w:rPr>
-                <w:rFonts w:eastAsia="Times New Roman" w:cs="Times New Roman" w:ascii="Times New Roman" w:hAnsi="Times New Roman"/>
-                <w:sz w:val="22"/>
-              </w:rPr>
-            </w:r>
-          </w:p>
-        </w:tc>
-        <w:tc>
-          <w:tcPr>
-            <w:tcW w:w="1440" w:type="dxa"/>
-            <w:tcBorders>
-              <w:left w:val="single" w:sz="8" w:space="0" w:color="000000"/>
-              <w:bottom w:val="single" w:sz="8" w:space="0" w:color="000000"/>
-            </w:tcBorders>
-          </w:tcPr>
-          <w:p>
-            <w:pPr>
-              <w:pStyle w:val="Normal"/>
-              <w:snapToGrid w:val="false"/>
-              <w:spacing w:lineRule="auto"/>
-              <w:rPr>
-                <w:rFonts w:ascii="Times New Roman" w:hAnsi="Times New Roman" w:eastAsia="Times New Roman" w:cs="Times New Roman"/>
-                <w:sz w:val="22"/>
-              </w:rPr>
-            </w:pPr>
-            <w:r>
-              <w:rPr>
-                <w:rFonts w:eastAsia="Times New Roman" w:cs="Times New Roman" w:ascii="Times New Roman" w:hAnsi="Times New Roman"/>
-                <w:sz w:val="22"/>
-              </w:rPr>
-            </w:r>
-          </w:p>
-        </w:tc>
-        <w:tc>
-          <w:tcPr>
-            <w:tcW w:w="1620" w:type="dxa"/>
-            <w:tcBorders>
-              <w:left w:val="single" w:sz="8" w:space="0" w:color="000000"/>
-              <w:bottom w:val="single" w:sz="8" w:space="0" w:color="000000"/>
-            </w:tcBorders>
-          </w:tcPr>
-          <w:p>
-            <w:pPr>
-              <w:pStyle w:val="Normal"/>
-              <w:snapToGrid w:val="false"/>
-              <w:spacing w:lineRule="auto"/>
-              <w:rPr>
-                <w:rFonts w:ascii="Times New Roman" w:hAnsi="Times New Roman" w:eastAsia="Times New Roman" w:cs="Times New Roman"/>
-                <w:sz w:val="22"/>
-              </w:rPr>
-            </w:pPr>
-            <w:r>
-              <w:rPr>
-                <w:rFonts w:eastAsia="Times New Roman" w:cs="Times New Roman" w:ascii="Times New Roman" w:hAnsi="Times New Roman"/>
-                <w:sz w:val="22"/>
-              </w:rPr>
-            </w:r>
-          </w:p>
-        </w:tc>
-        <w:tc>
-          <w:tcPr>
-            <w:tcW w:w="1440" w:type="dxa"/>
-            <w:tcBorders>
-              <w:left w:val="single" w:sz="8" w:space="0" w:color="000000"/>
-              <w:bottom w:val="single" w:sz="8" w:space="0" w:color="000000"/>
-            </w:tcBorders>
-          </w:tcPr>
-          <w:p>
-            <w:pPr>
-              <w:pStyle w:val="Normal"/>
-              <w:snapToGrid w:val="false"/>
-              <w:spacing w:lineRule="auto"/>
-              <w:rPr>
-                <w:rFonts w:ascii="Times New Roman" w:hAnsi="Times New Roman" w:eastAsia="Times New Roman" w:cs="Times New Roman"/>
-                <w:sz w:val="22"/>
-              </w:rPr>
-            </w:pPr>
-            <w:r>
-              <w:rPr>
-                <w:rFonts w:eastAsia="Times New Roman" w:cs="Times New Roman" w:ascii="Times New Roman" w:hAnsi="Times New Roman"/>
-                <w:sz w:val="22"/>
-              </w:rPr>
-            </w:r>
-          </w:p>
-        </w:tc>
-        <w:tc>
-          <w:tcPr>
-            <w:tcW w:w="1740" w:type="dxa"/>
+            <w:tcW w:w="1579" w:type="dxa"/>
+            <w:tcBorders>
+              <w:left w:val="single" w:sz="8" w:space="0" w:color="000000"/>
+              <w:bottom w:val="single" w:sz="8" w:space="0" w:color="000000"/>
+            </w:tcBorders>
+          </w:tcPr>
+          <w:p>
+            <w:pPr>
+              <w:pStyle w:val="Normal"/>
+              <w:snapToGrid w:val="false"/>
+              <w:spacing w:lineRule="auto" w:line="240"/>
+              <w:rPr>
+                <w:rFonts w:ascii="Times New Roman" w:hAnsi="Times New Roman" w:eastAsia="Times New Roman" w:cs="Times New Roman"/>
+                <w:sz w:val="22"/>
+              </w:rPr>
+            </w:pPr>
+            <w:r>
+              <w:rPr>
+                <w:rFonts w:eastAsia="Times New Roman" w:cs="Times New Roman" w:ascii="Times New Roman" w:hAnsi="Times New Roman"/>
+                <w:sz w:val="22"/>
+              </w:rPr>
+            </w:r>
+          </w:p>
+        </w:tc>
+        <w:tc>
+          <w:tcPr>
+            <w:tcW w:w="1440" w:type="dxa"/>
+            <w:tcBorders>
+              <w:left w:val="single" w:sz="8" w:space="0" w:color="000000"/>
+              <w:bottom w:val="single" w:sz="8" w:space="0" w:color="000000"/>
+            </w:tcBorders>
+          </w:tcPr>
+          <w:p>
+            <w:pPr>
+              <w:pStyle w:val="Normal"/>
+              <w:snapToGrid w:val="false"/>
+              <w:spacing w:lineRule="auto" w:line="240"/>
+              <w:rPr>
+                <w:rFonts w:ascii="Times New Roman" w:hAnsi="Times New Roman" w:eastAsia="Times New Roman" w:cs="Times New Roman"/>
+                <w:sz w:val="22"/>
+              </w:rPr>
+            </w:pPr>
+            <w:r>
+              <w:rPr>
+                <w:rFonts w:eastAsia="Times New Roman" w:cs="Times New Roman" w:ascii="Times New Roman" w:hAnsi="Times New Roman"/>
+                <w:sz w:val="22"/>
+              </w:rPr>
+            </w:r>
+          </w:p>
+        </w:tc>
+        <w:tc>
+          <w:tcPr>
+            <w:tcW w:w="1440" w:type="dxa"/>
+            <w:tcBorders>
+              <w:left w:val="single" w:sz="8" w:space="0" w:color="000000"/>
+              <w:bottom w:val="single" w:sz="8" w:space="0" w:color="000000"/>
+            </w:tcBorders>
+          </w:tcPr>
+          <w:p>
+            <w:pPr>
+              <w:pStyle w:val="Normal"/>
+              <w:snapToGrid w:val="false"/>
+              <w:spacing w:lineRule="auto" w:line="240"/>
+              <w:rPr>
+                <w:rFonts w:ascii="Times New Roman" w:hAnsi="Times New Roman" w:eastAsia="Times New Roman" w:cs="Times New Roman"/>
+                <w:sz w:val="22"/>
+              </w:rPr>
+            </w:pPr>
+            <w:r>
+              <w:rPr>
+                <w:rFonts w:eastAsia="Times New Roman" w:cs="Times New Roman" w:ascii="Times New Roman" w:hAnsi="Times New Roman"/>
+                <w:sz w:val="22"/>
+              </w:rPr>
+            </w:r>
+          </w:p>
+        </w:tc>
+        <w:tc>
+          <w:tcPr>
+            <w:tcW w:w="1621" w:type="dxa"/>
+            <w:tcBorders>
+              <w:left w:val="single" w:sz="8" w:space="0" w:color="000000"/>
+              <w:bottom w:val="single" w:sz="8" w:space="0" w:color="000000"/>
+            </w:tcBorders>
+          </w:tcPr>
+          <w:p>
+            <w:pPr>
+              <w:pStyle w:val="Normal"/>
+              <w:snapToGrid w:val="false"/>
+              <w:spacing w:lineRule="auto" w:line="240"/>
+              <w:rPr>
+                <w:rFonts w:ascii="Times New Roman" w:hAnsi="Times New Roman" w:eastAsia="Times New Roman" w:cs="Times New Roman"/>
+                <w:sz w:val="22"/>
+              </w:rPr>
+            </w:pPr>
+            <w:r>
+              <w:rPr>
+                <w:rFonts w:eastAsia="Times New Roman" w:cs="Times New Roman" w:ascii="Times New Roman" w:hAnsi="Times New Roman"/>
+                <w:sz w:val="22"/>
+              </w:rPr>
+            </w:r>
+          </w:p>
+        </w:tc>
+        <w:tc>
+          <w:tcPr>
+            <w:tcW w:w="1440" w:type="dxa"/>
+            <w:tcBorders>
+              <w:left w:val="single" w:sz="8" w:space="0" w:color="000000"/>
+              <w:bottom w:val="single" w:sz="8" w:space="0" w:color="000000"/>
+            </w:tcBorders>
+          </w:tcPr>
+          <w:p>
+            <w:pPr>
+              <w:pStyle w:val="Normal"/>
+              <w:snapToGrid w:val="false"/>
+              <w:spacing w:lineRule="auto" w:line="240"/>
+              <w:rPr>
+                <w:rFonts w:ascii="Times New Roman" w:hAnsi="Times New Roman" w:eastAsia="Times New Roman" w:cs="Times New Roman"/>
+                <w:sz w:val="22"/>
+              </w:rPr>
+            </w:pPr>
+            <w:r>
+              <w:rPr>
+                <w:rFonts w:eastAsia="Times New Roman" w:cs="Times New Roman" w:ascii="Times New Roman" w:hAnsi="Times New Roman"/>
+                <w:sz w:val="22"/>
+              </w:rPr>
+            </w:r>
+          </w:p>
+        </w:tc>
+        <w:tc>
+          <w:tcPr>
+            <w:tcW w:w="1739" w:type="dxa"/>
             <w:tcBorders>
               <w:left w:val="single" w:sz="8" w:space="0" w:color="000000"/>
               <w:bottom w:val="single" w:sz="8" w:space="0" w:color="000000"/>
@@ -941,7 +947,7 @@
             <w:pPr>
               <w:pStyle w:val="Normal"/>
               <w:snapToGrid w:val="false"/>
-              <w:spacing w:lineRule="auto"/>
+              <w:spacing w:lineRule="auto" w:line="240"/>
               <w:rPr>
                 <w:rFonts w:ascii="Times New Roman" w:hAnsi="Times New Roman" w:eastAsia="Times New Roman" w:cs="Times New Roman"/>
                 <w:sz w:val="22"/>
@@ -962,7 +968,7 @@
         </w:trPr>
         <w:tc>
           <w:tcPr>
-            <w:tcW w:w="1580" w:type="dxa"/>
+            <w:tcW w:w="1579" w:type="dxa"/>
             <w:tcBorders>
               <w:left w:val="single" w:sz="8" w:space="0" w:color="000000"/>
             </w:tcBorders>
@@ -1035,7 +1041,7 @@
         </w:tc>
         <w:tc>
           <w:tcPr>
-            <w:tcW w:w="1620" w:type="dxa"/>
+            <w:tcW w:w="1621" w:type="dxa"/>
             <w:tcBorders>
               <w:left w:val="single" w:sz="8" w:space="0" w:color="000000"/>
             </w:tcBorders>
@@ -1084,7 +1090,7 @@
         </w:tc>
         <w:tc>
           <w:tcPr>
-            <w:tcW w:w="1740" w:type="dxa"/>
+            <w:tcW w:w="1739" w:type="dxa"/>
             <w:tcBorders>
               <w:left w:val="single" w:sz="8" w:space="0" w:color="000000"/>
               <w:right w:val="single" w:sz="8" w:space="0" w:color="000000"/>
@@ -1114,137 +1120,137 @@
         </w:trPr>
         <w:tc>
           <w:tcPr>
-            <w:tcW w:w="1580" w:type="dxa"/>
-            <w:tcBorders>
-              <w:left w:val="single" w:sz="8" w:space="0" w:color="000000"/>
-              <w:bottom w:val="single" w:sz="8" w:space="0" w:color="000000"/>
-            </w:tcBorders>
-          </w:tcPr>
-          <w:p>
-            <w:pPr>
-              <w:pStyle w:val="Normal"/>
-              <w:snapToGrid w:val="false"/>
-              <w:spacing w:lineRule="auto"/>
-              <w:rPr>
-                <w:rFonts w:ascii="Times New Roman" w:hAnsi="Times New Roman" w:eastAsia="Times New Roman" w:cs="Times New Roman"/>
-                <w:sz w:val="22"/>
-              </w:rPr>
-            </w:pPr>
-            <w:r>
-              <w:rPr>
-                <w:rFonts w:eastAsia="Times New Roman" w:cs="Times New Roman" w:ascii="Times New Roman" w:hAnsi="Times New Roman"/>
-                <w:sz w:val="22"/>
-              </w:rPr>
-            </w:r>
-          </w:p>
-        </w:tc>
-        <w:tc>
-          <w:tcPr>
-            <w:tcW w:w="1440" w:type="dxa"/>
-            <w:tcBorders>
-              <w:left w:val="single" w:sz="8" w:space="0" w:color="000000"/>
-              <w:bottom w:val="single" w:sz="8" w:space="0" w:color="000000"/>
-            </w:tcBorders>
-          </w:tcPr>
-          <w:p>
-            <w:pPr>
-              <w:pStyle w:val="Normal"/>
-              <w:snapToGrid w:val="false"/>
-              <w:spacing w:lineRule="auto"/>
-              <w:rPr>
-                <w:rFonts w:ascii="Times New Roman" w:hAnsi="Times New Roman" w:eastAsia="Times New Roman" w:cs="Times New Roman"/>
-                <w:sz w:val="22"/>
-              </w:rPr>
-            </w:pPr>
-            <w:r>
-              <w:rPr>
-                <w:rFonts w:eastAsia="Times New Roman" w:cs="Times New Roman" w:ascii="Times New Roman" w:hAnsi="Times New Roman"/>
-                <w:sz w:val="22"/>
-              </w:rPr>
-            </w:r>
-          </w:p>
-        </w:tc>
-        <w:tc>
-          <w:tcPr>
-            <w:tcW w:w="1440" w:type="dxa"/>
-            <w:tcBorders>
-              <w:left w:val="single" w:sz="8" w:space="0" w:color="000000"/>
-              <w:bottom w:val="single" w:sz="8" w:space="0" w:color="000000"/>
-            </w:tcBorders>
-          </w:tcPr>
-          <w:p>
-            <w:pPr>
-              <w:pStyle w:val="Normal"/>
-              <w:snapToGrid w:val="false"/>
-              <w:spacing w:lineRule="auto"/>
-              <w:rPr>
-                <w:rFonts w:ascii="Times New Roman" w:hAnsi="Times New Roman" w:eastAsia="Times New Roman" w:cs="Times New Roman"/>
-                <w:sz w:val="22"/>
-              </w:rPr>
-            </w:pPr>
-            <w:r>
-              <w:rPr>
-                <w:rFonts w:eastAsia="Times New Roman" w:cs="Times New Roman" w:ascii="Times New Roman" w:hAnsi="Times New Roman"/>
-                <w:sz w:val="22"/>
-              </w:rPr>
-            </w:r>
-          </w:p>
-        </w:tc>
-        <w:tc>
-          <w:tcPr>
-            <w:tcW w:w="1620" w:type="dxa"/>
-            <w:tcBorders>
-              <w:left w:val="single" w:sz="8" w:space="0" w:color="000000"/>
-              <w:bottom w:val="single" w:sz="8" w:space="0" w:color="000000"/>
-            </w:tcBorders>
-          </w:tcPr>
-          <w:p>
-            <w:pPr>
-              <w:pStyle w:val="Normal"/>
-              <w:snapToGrid w:val="false"/>
-              <w:spacing w:lineRule="auto"/>
-              <w:rPr>
-                <w:rFonts w:ascii="Times New Roman" w:hAnsi="Times New Roman" w:eastAsia="Times New Roman" w:cs="Times New Roman"/>
-                <w:sz w:val="22"/>
-              </w:rPr>
-            </w:pPr>
-            <w:r>
-              <w:rPr>
-                <w:rFonts w:eastAsia="Times New Roman" w:cs="Times New Roman" w:ascii="Times New Roman" w:hAnsi="Times New Roman"/>
-                <w:sz w:val="22"/>
-              </w:rPr>
-            </w:r>
-          </w:p>
-        </w:tc>
-        <w:tc>
-          <w:tcPr>
-            <w:tcW w:w="1440" w:type="dxa"/>
-            <w:tcBorders>
-              <w:left w:val="single" w:sz="8" w:space="0" w:color="000000"/>
-              <w:bottom w:val="single" w:sz="8" w:space="0" w:color="000000"/>
-            </w:tcBorders>
-          </w:tcPr>
-          <w:p>
-            <w:pPr>
-              <w:pStyle w:val="Normal"/>
-              <w:snapToGrid w:val="false"/>
-              <w:spacing w:lineRule="auto"/>
-              <w:rPr>
-                <w:rFonts w:ascii="Times New Roman" w:hAnsi="Times New Roman" w:eastAsia="Times New Roman" w:cs="Times New Roman"/>
-                <w:sz w:val="22"/>
-              </w:rPr>
-            </w:pPr>
-            <w:r>
-              <w:rPr>
-                <w:rFonts w:eastAsia="Times New Roman" w:cs="Times New Roman" w:ascii="Times New Roman" w:hAnsi="Times New Roman"/>
-                <w:sz w:val="22"/>
-              </w:rPr>
-            </w:r>
-          </w:p>
-        </w:tc>
-        <w:tc>
-          <w:tcPr>
-            <w:tcW w:w="1740" w:type="dxa"/>
+            <w:tcW w:w="1579" w:type="dxa"/>
+            <w:tcBorders>
+              <w:left w:val="single" w:sz="8" w:space="0" w:color="000000"/>
+              <w:bottom w:val="single" w:sz="8" w:space="0" w:color="000000"/>
+            </w:tcBorders>
+          </w:tcPr>
+          <w:p>
+            <w:pPr>
+              <w:pStyle w:val="Normal"/>
+              <w:snapToGrid w:val="false"/>
+              <w:spacing w:lineRule="auto" w:line="240"/>
+              <w:rPr>
+                <w:rFonts w:ascii="Times New Roman" w:hAnsi="Times New Roman" w:eastAsia="Times New Roman" w:cs="Times New Roman"/>
+                <w:sz w:val="22"/>
+              </w:rPr>
+            </w:pPr>
+            <w:r>
+              <w:rPr>
+                <w:rFonts w:eastAsia="Times New Roman" w:cs="Times New Roman" w:ascii="Times New Roman" w:hAnsi="Times New Roman"/>
+                <w:sz w:val="22"/>
+              </w:rPr>
+            </w:r>
+          </w:p>
+        </w:tc>
+        <w:tc>
+          <w:tcPr>
+            <w:tcW w:w="1440" w:type="dxa"/>
+            <w:tcBorders>
+              <w:left w:val="single" w:sz="8" w:space="0" w:color="000000"/>
+              <w:bottom w:val="single" w:sz="8" w:space="0" w:color="000000"/>
+            </w:tcBorders>
+          </w:tcPr>
+          <w:p>
+            <w:pPr>
+              <w:pStyle w:val="Normal"/>
+              <w:snapToGrid w:val="false"/>
+              <w:spacing w:lineRule="auto" w:line="240"/>
+              <w:rPr>
+                <w:rFonts w:ascii="Times New Roman" w:hAnsi="Times New Roman" w:eastAsia="Times New Roman" w:cs="Times New Roman"/>
+                <w:sz w:val="22"/>
+              </w:rPr>
+            </w:pPr>
+            <w:r>
+              <w:rPr>
+                <w:rFonts w:eastAsia="Times New Roman" w:cs="Times New Roman" w:ascii="Times New Roman" w:hAnsi="Times New Roman"/>
+                <w:sz w:val="22"/>
+              </w:rPr>
+            </w:r>
+          </w:p>
+        </w:tc>
+        <w:tc>
+          <w:tcPr>
+            <w:tcW w:w="1440" w:type="dxa"/>
+            <w:tcBorders>
+              <w:left w:val="single" w:sz="8" w:space="0" w:color="000000"/>
+              <w:bottom w:val="single" w:sz="8" w:space="0" w:color="000000"/>
+            </w:tcBorders>
+          </w:tcPr>
+          <w:p>
+            <w:pPr>
+              <w:pStyle w:val="Normal"/>
+              <w:snapToGrid w:val="false"/>
+              <w:spacing w:lineRule="auto" w:line="240"/>
+              <w:rPr>
+                <w:rFonts w:ascii="Times New Roman" w:hAnsi="Times New Roman" w:eastAsia="Times New Roman" w:cs="Times New Roman"/>
+                <w:sz w:val="22"/>
+              </w:rPr>
+            </w:pPr>
+            <w:r>
+              <w:rPr>
+                <w:rFonts w:eastAsia="Times New Roman" w:cs="Times New Roman" w:ascii="Times New Roman" w:hAnsi="Times New Roman"/>
+                <w:sz w:val="22"/>
+              </w:rPr>
+            </w:r>
+          </w:p>
+        </w:tc>
+        <w:tc>
+          <w:tcPr>
+            <w:tcW w:w="1621" w:type="dxa"/>
+            <w:tcBorders>
+              <w:left w:val="single" w:sz="8" w:space="0" w:color="000000"/>
+              <w:bottom w:val="single" w:sz="8" w:space="0" w:color="000000"/>
+            </w:tcBorders>
+          </w:tcPr>
+          <w:p>
+            <w:pPr>
+              <w:pStyle w:val="Normal"/>
+              <w:snapToGrid w:val="false"/>
+              <w:spacing w:lineRule="auto" w:line="240"/>
+              <w:rPr>
+                <w:rFonts w:ascii="Times New Roman" w:hAnsi="Times New Roman" w:eastAsia="Times New Roman" w:cs="Times New Roman"/>
+                <w:sz w:val="22"/>
+              </w:rPr>
+            </w:pPr>
+            <w:r>
+              <w:rPr>
+                <w:rFonts w:eastAsia="Times New Roman" w:cs="Times New Roman" w:ascii="Times New Roman" w:hAnsi="Times New Roman"/>
+                <w:sz w:val="22"/>
+              </w:rPr>
+            </w:r>
+          </w:p>
+        </w:tc>
+        <w:tc>
+          <w:tcPr>
+            <w:tcW w:w="1440" w:type="dxa"/>
+            <w:tcBorders>
+              <w:left w:val="single" w:sz="8" w:space="0" w:color="000000"/>
+              <w:bottom w:val="single" w:sz="8" w:space="0" w:color="000000"/>
+            </w:tcBorders>
+          </w:tcPr>
+          <w:p>
+            <w:pPr>
+              <w:pStyle w:val="Normal"/>
+              <w:snapToGrid w:val="false"/>
+              <w:spacing w:lineRule="auto" w:line="240"/>
+              <w:rPr>
+                <w:rFonts w:ascii="Times New Roman" w:hAnsi="Times New Roman" w:eastAsia="Times New Roman" w:cs="Times New Roman"/>
+                <w:sz w:val="22"/>
+              </w:rPr>
+            </w:pPr>
+            <w:r>
+              <w:rPr>
+                <w:rFonts w:eastAsia="Times New Roman" w:cs="Times New Roman" w:ascii="Times New Roman" w:hAnsi="Times New Roman"/>
+                <w:sz w:val="22"/>
+              </w:rPr>
+            </w:r>
+          </w:p>
+        </w:tc>
+        <w:tc>
+          <w:tcPr>
+            <w:tcW w:w="1739" w:type="dxa"/>
             <w:tcBorders>
               <w:left w:val="single" w:sz="8" w:space="0" w:color="000000"/>
               <w:bottom w:val="single" w:sz="8" w:space="0" w:color="000000"/>
@@ -1255,7 +1261,7 @@
             <w:pPr>
               <w:pStyle w:val="Normal"/>
               <w:snapToGrid w:val="false"/>
-              <w:spacing w:lineRule="auto"/>
+              <w:spacing w:lineRule="auto" w:line="240"/>
               <w:rPr>
                 <w:rFonts w:ascii="Times New Roman" w:hAnsi="Times New Roman" w:eastAsia="Times New Roman" w:cs="Times New Roman"/>
                 <w:sz w:val="22"/>
@@ -1276,7 +1282,7 @@
         </w:trPr>
         <w:tc>
           <w:tcPr>
-            <w:tcW w:w="1580" w:type="dxa"/>
+            <w:tcW w:w="1579" w:type="dxa"/>
             <w:tcBorders>
               <w:left w:val="single" w:sz="8" w:space="0" w:color="000000"/>
             </w:tcBorders>
@@ -1349,7 +1355,7 @@
         </w:tc>
         <w:tc>
           <w:tcPr>
-            <w:tcW w:w="1620" w:type="dxa"/>
+            <w:tcW w:w="1621" w:type="dxa"/>
             <w:tcBorders>
               <w:left w:val="single" w:sz="8" w:space="0" w:color="000000"/>
             </w:tcBorders>
@@ -1398,7 +1404,7 @@
         </w:tc>
         <w:tc>
           <w:tcPr>
-            <w:tcW w:w="1740" w:type="dxa"/>
+            <w:tcW w:w="1739" w:type="dxa"/>
             <w:tcBorders>
               <w:left w:val="single" w:sz="8" w:space="0" w:color="000000"/>
               <w:right w:val="single" w:sz="8" w:space="0" w:color="000000"/>
@@ -1428,137 +1434,137 @@
         </w:trPr>
         <w:tc>
           <w:tcPr>
-            <w:tcW w:w="1580" w:type="dxa"/>
-            <w:tcBorders>
-              <w:left w:val="single" w:sz="8" w:space="0" w:color="000000"/>
-              <w:bottom w:val="single" w:sz="8" w:space="0" w:color="000000"/>
-            </w:tcBorders>
-          </w:tcPr>
-          <w:p>
-            <w:pPr>
-              <w:pStyle w:val="Normal"/>
-              <w:snapToGrid w:val="false"/>
-              <w:spacing w:lineRule="auto"/>
-              <w:rPr>
-                <w:rFonts w:ascii="Times New Roman" w:hAnsi="Times New Roman" w:eastAsia="Times New Roman" w:cs="Times New Roman"/>
-                <w:sz w:val="22"/>
-              </w:rPr>
-            </w:pPr>
-            <w:r>
-              <w:rPr>
-                <w:rFonts w:eastAsia="Times New Roman" w:cs="Times New Roman" w:ascii="Times New Roman" w:hAnsi="Times New Roman"/>
-                <w:sz w:val="22"/>
-              </w:rPr>
-            </w:r>
-          </w:p>
-        </w:tc>
-        <w:tc>
-          <w:tcPr>
-            <w:tcW w:w="1440" w:type="dxa"/>
-            <w:tcBorders>
-              <w:left w:val="single" w:sz="8" w:space="0" w:color="000000"/>
-              <w:bottom w:val="single" w:sz="8" w:space="0" w:color="000000"/>
-            </w:tcBorders>
-          </w:tcPr>
-          <w:p>
-            <w:pPr>
-              <w:pStyle w:val="Normal"/>
-              <w:snapToGrid w:val="false"/>
-              <w:spacing w:lineRule="auto"/>
-              <w:rPr>
-                <w:rFonts w:ascii="Times New Roman" w:hAnsi="Times New Roman" w:eastAsia="Times New Roman" w:cs="Times New Roman"/>
-                <w:sz w:val="22"/>
-              </w:rPr>
-            </w:pPr>
-            <w:r>
-              <w:rPr>
-                <w:rFonts w:eastAsia="Times New Roman" w:cs="Times New Roman" w:ascii="Times New Roman" w:hAnsi="Times New Roman"/>
-                <w:sz w:val="22"/>
-              </w:rPr>
-            </w:r>
-          </w:p>
-        </w:tc>
-        <w:tc>
-          <w:tcPr>
-            <w:tcW w:w="1440" w:type="dxa"/>
-            <w:tcBorders>
-              <w:left w:val="single" w:sz="8" w:space="0" w:color="000000"/>
-              <w:bottom w:val="single" w:sz="8" w:space="0" w:color="000000"/>
-            </w:tcBorders>
-          </w:tcPr>
-          <w:p>
-            <w:pPr>
-              <w:pStyle w:val="Normal"/>
-              <w:snapToGrid w:val="false"/>
-              <w:spacing w:lineRule="auto"/>
-              <w:rPr>
-                <w:rFonts w:ascii="Times New Roman" w:hAnsi="Times New Roman" w:eastAsia="Times New Roman" w:cs="Times New Roman"/>
-                <w:sz w:val="22"/>
-              </w:rPr>
-            </w:pPr>
-            <w:r>
-              <w:rPr>
-                <w:rFonts w:eastAsia="Times New Roman" w:cs="Times New Roman" w:ascii="Times New Roman" w:hAnsi="Times New Roman"/>
-                <w:sz w:val="22"/>
-              </w:rPr>
-            </w:r>
-          </w:p>
-        </w:tc>
-        <w:tc>
-          <w:tcPr>
-            <w:tcW w:w="1620" w:type="dxa"/>
-            <w:tcBorders>
-              <w:left w:val="single" w:sz="8" w:space="0" w:color="000000"/>
-              <w:bottom w:val="single" w:sz="8" w:space="0" w:color="000000"/>
-            </w:tcBorders>
-          </w:tcPr>
-          <w:p>
-            <w:pPr>
-              <w:pStyle w:val="Normal"/>
-              <w:snapToGrid w:val="false"/>
-              <w:spacing w:lineRule="auto"/>
-              <w:rPr>
-                <w:rFonts w:ascii="Times New Roman" w:hAnsi="Times New Roman" w:eastAsia="Times New Roman" w:cs="Times New Roman"/>
-                <w:sz w:val="22"/>
-              </w:rPr>
-            </w:pPr>
-            <w:r>
-              <w:rPr>
-                <w:rFonts w:eastAsia="Times New Roman" w:cs="Times New Roman" w:ascii="Times New Roman" w:hAnsi="Times New Roman"/>
-                <w:sz w:val="22"/>
-              </w:rPr>
-            </w:r>
-          </w:p>
-        </w:tc>
-        <w:tc>
-          <w:tcPr>
-            <w:tcW w:w="1440" w:type="dxa"/>
-            <w:tcBorders>
-              <w:left w:val="single" w:sz="8" w:space="0" w:color="000000"/>
-              <w:bottom w:val="single" w:sz="8" w:space="0" w:color="000000"/>
-            </w:tcBorders>
-          </w:tcPr>
-          <w:p>
-            <w:pPr>
-              <w:pStyle w:val="Normal"/>
-              <w:snapToGrid w:val="false"/>
-              <w:spacing w:lineRule="auto"/>
-              <w:rPr>
-                <w:rFonts w:ascii="Times New Roman" w:hAnsi="Times New Roman" w:eastAsia="Times New Roman" w:cs="Times New Roman"/>
-                <w:sz w:val="22"/>
-              </w:rPr>
-            </w:pPr>
-            <w:r>
-              <w:rPr>
-                <w:rFonts w:eastAsia="Times New Roman" w:cs="Times New Roman" w:ascii="Times New Roman" w:hAnsi="Times New Roman"/>
-                <w:sz w:val="22"/>
-              </w:rPr>
-            </w:r>
-          </w:p>
-        </w:tc>
-        <w:tc>
-          <w:tcPr>
-            <w:tcW w:w="1740" w:type="dxa"/>
+            <w:tcW w:w="1579" w:type="dxa"/>
+            <w:tcBorders>
+              <w:left w:val="single" w:sz="8" w:space="0" w:color="000000"/>
+              <w:bottom w:val="single" w:sz="8" w:space="0" w:color="000000"/>
+            </w:tcBorders>
+          </w:tcPr>
+          <w:p>
+            <w:pPr>
+              <w:pStyle w:val="Normal"/>
+              <w:snapToGrid w:val="false"/>
+              <w:spacing w:lineRule="auto" w:line="240"/>
+              <w:rPr>
+                <w:rFonts w:ascii="Times New Roman" w:hAnsi="Times New Roman" w:eastAsia="Times New Roman" w:cs="Times New Roman"/>
+                <w:sz w:val="22"/>
+              </w:rPr>
+            </w:pPr>
+            <w:r>
+              <w:rPr>
+                <w:rFonts w:eastAsia="Times New Roman" w:cs="Times New Roman" w:ascii="Times New Roman" w:hAnsi="Times New Roman"/>
+                <w:sz w:val="22"/>
+              </w:rPr>
+            </w:r>
+          </w:p>
+        </w:tc>
+        <w:tc>
+          <w:tcPr>
+            <w:tcW w:w="1440" w:type="dxa"/>
+            <w:tcBorders>
+              <w:left w:val="single" w:sz="8" w:space="0" w:color="000000"/>
+              <w:bottom w:val="single" w:sz="8" w:space="0" w:color="000000"/>
+            </w:tcBorders>
+          </w:tcPr>
+          <w:p>
+            <w:pPr>
+              <w:pStyle w:val="Normal"/>
+              <w:snapToGrid w:val="false"/>
+              <w:spacing w:lineRule="auto" w:line="240"/>
+              <w:rPr>
+                <w:rFonts w:ascii="Times New Roman" w:hAnsi="Times New Roman" w:eastAsia="Times New Roman" w:cs="Times New Roman"/>
+                <w:sz w:val="22"/>
+              </w:rPr>
+            </w:pPr>
+            <w:r>
+              <w:rPr>
+                <w:rFonts w:eastAsia="Times New Roman" w:cs="Times New Roman" w:ascii="Times New Roman" w:hAnsi="Times New Roman"/>
+                <w:sz w:val="22"/>
+              </w:rPr>
+            </w:r>
+          </w:p>
+        </w:tc>
+        <w:tc>
+          <w:tcPr>
+            <w:tcW w:w="1440" w:type="dxa"/>
+            <w:tcBorders>
+              <w:left w:val="single" w:sz="8" w:space="0" w:color="000000"/>
+              <w:bottom w:val="single" w:sz="8" w:space="0" w:color="000000"/>
+            </w:tcBorders>
+          </w:tcPr>
+          <w:p>
+            <w:pPr>
+              <w:pStyle w:val="Normal"/>
+              <w:snapToGrid w:val="false"/>
+              <w:spacing w:lineRule="auto" w:line="240"/>
+              <w:rPr>
+                <w:rFonts w:ascii="Times New Roman" w:hAnsi="Times New Roman" w:eastAsia="Times New Roman" w:cs="Times New Roman"/>
+                <w:sz w:val="22"/>
+              </w:rPr>
+            </w:pPr>
+            <w:r>
+              <w:rPr>
+                <w:rFonts w:eastAsia="Times New Roman" w:cs="Times New Roman" w:ascii="Times New Roman" w:hAnsi="Times New Roman"/>
+                <w:sz w:val="22"/>
+              </w:rPr>
+            </w:r>
+          </w:p>
+        </w:tc>
+        <w:tc>
+          <w:tcPr>
+            <w:tcW w:w="1621" w:type="dxa"/>
+            <w:tcBorders>
+              <w:left w:val="single" w:sz="8" w:space="0" w:color="000000"/>
+              <w:bottom w:val="single" w:sz="8" w:space="0" w:color="000000"/>
+            </w:tcBorders>
+          </w:tcPr>
+          <w:p>
+            <w:pPr>
+              <w:pStyle w:val="Normal"/>
+              <w:snapToGrid w:val="false"/>
+              <w:spacing w:lineRule="auto" w:line="240"/>
+              <w:rPr>
+                <w:rFonts w:ascii="Times New Roman" w:hAnsi="Times New Roman" w:eastAsia="Times New Roman" w:cs="Times New Roman"/>
+                <w:sz w:val="22"/>
+              </w:rPr>
+            </w:pPr>
+            <w:r>
+              <w:rPr>
+                <w:rFonts w:eastAsia="Times New Roman" w:cs="Times New Roman" w:ascii="Times New Roman" w:hAnsi="Times New Roman"/>
+                <w:sz w:val="22"/>
+              </w:rPr>
+            </w:r>
+          </w:p>
+        </w:tc>
+        <w:tc>
+          <w:tcPr>
+            <w:tcW w:w="1440" w:type="dxa"/>
+            <w:tcBorders>
+              <w:left w:val="single" w:sz="8" w:space="0" w:color="000000"/>
+              <w:bottom w:val="single" w:sz="8" w:space="0" w:color="000000"/>
+            </w:tcBorders>
+          </w:tcPr>
+          <w:p>
+            <w:pPr>
+              <w:pStyle w:val="Normal"/>
+              <w:snapToGrid w:val="false"/>
+              <w:spacing w:lineRule="auto" w:line="240"/>
+              <w:rPr>
+                <w:rFonts w:ascii="Times New Roman" w:hAnsi="Times New Roman" w:eastAsia="Times New Roman" w:cs="Times New Roman"/>
+                <w:sz w:val="22"/>
+              </w:rPr>
+            </w:pPr>
+            <w:r>
+              <w:rPr>
+                <w:rFonts w:eastAsia="Times New Roman" w:cs="Times New Roman" w:ascii="Times New Roman" w:hAnsi="Times New Roman"/>
+                <w:sz w:val="22"/>
+              </w:rPr>
+            </w:r>
+          </w:p>
+        </w:tc>
+        <w:tc>
+          <w:tcPr>
+            <w:tcW w:w="1739" w:type="dxa"/>
             <w:tcBorders>
               <w:left w:val="single" w:sz="8" w:space="0" w:color="000000"/>
               <w:bottom w:val="single" w:sz="8" w:space="0" w:color="000000"/>
@@ -1569,7 +1575,7 @@
             <w:pPr>
               <w:pStyle w:val="Normal"/>
               <w:snapToGrid w:val="false"/>
-              <w:spacing w:lineRule="auto"/>
+              <w:spacing w:lineRule="auto" w:line="240"/>
               <w:rPr>
                 <w:rFonts w:ascii="Times New Roman" w:hAnsi="Times New Roman" w:eastAsia="Times New Roman" w:cs="Times New Roman"/>
                 <w:sz w:val="22"/>
@@ -1598,12 +1604,7 @@
         </w:rPr>
       </w:pPr>
       <w:r>
-        <w:rPr>
-          <w:rFonts w:eastAsia="Times New Roman" w:cs="Times New Roman" w:ascii="Times New Roman" w:hAnsi="Times New Roman"/>
-          <w:i/>
-          <w:iCs/>
-          <w:sz w:val="24"/>
-        </w:rPr>
+        <w:rPr/>
       </w:r>
     </w:p>
     <w:sectPr>
@@ -1642,9 +1643,7 @@
     <w:pPr>
       <w:widowControl/>
       <w:suppressAutoHyphens w:val="true"/>
-      <w:kinsoku w:val="true"/>
-      <w:overflowPunct w:val="true"/>
-      <w:autoSpaceDE w:val="true"/>
+      <w:overflowPunct w:val="false"/>
       <w:bidi w:val="0"/>
       <w:spacing w:before="0" w:after="0"/>
       <w:jc w:val="left"/>

</xml_diff>